<commit_message>
Sigfox GuideV0 en attente de la description de Sigfox
</commit_message>
<xml_diff>
--- a/001 - Embarquement/001 - Hello LPWAN/Sigfox/Guide Sigfox.docx
+++ b/001 - Embarquement/001 - Hello LPWAN/Sigfox/Guide Sigfox.docx
@@ -10,6 +10,7 @@
           <w:docPartUnique/>
         </w:docPartObj>
       </w:sdtPr>
+      <w:sdtEndPr/>
       <w:sdtContent>
         <w:p>
           <w:r>
@@ -89,6 +90,7 @@
                                   <w:dataBinding w:prefixMappings="xmlns:ns0='http://schemas.openxmlformats.org/package/2006/metadata/core-properties' xmlns:ns1='http://purl.org/dc/elements/1.1/'" w:xpath="/ns0:coreProperties[1]/ns1:title[1]" w:storeItemID="{6C3C8BC8-F283-45AE-878A-BAB7291924A1}"/>
                                   <w:text/>
                                 </w:sdtPr>
+                                <w:sdtEndPr/>
                                 <w:sdtContent>
                                   <w:p>
                                     <w:pPr>
@@ -133,6 +135,7 @@
                                   <w:dataBinding w:prefixMappings="xmlns:ns0='http://schemas.microsoft.com/office/2006/coverPageProps'" w:xpath="/ns0:CoverPageProperties[1]/ns0:Abstract[1]" w:storeItemID="{55AF091B-3C7A-41E3-B477-F2FDAA23CFDA}"/>
                                   <w:text/>
                                 </w:sdtPr>
+                                <w:sdtEndPr/>
                                 <w:sdtContent>
                                   <w:p>
                                     <w:pPr>
@@ -187,6 +190,7 @@
                             <w:dataBinding w:prefixMappings="xmlns:ns0='http://schemas.openxmlformats.org/package/2006/metadata/core-properties' xmlns:ns1='http://purl.org/dc/elements/1.1/'" w:xpath="/ns0:coreProperties[1]/ns1:title[1]" w:storeItemID="{6C3C8BC8-F283-45AE-878A-BAB7291924A1}"/>
                             <w:text/>
                           </w:sdtPr>
+                          <w:sdtEndPr/>
                           <w:sdtContent>
                             <w:p>
                               <w:pPr>
@@ -231,6 +235,7 @@
                             <w:dataBinding w:prefixMappings="xmlns:ns0='http://schemas.microsoft.com/office/2006/coverPageProps'" w:xpath="/ns0:CoverPageProperties[1]/ns0:Abstract[1]" w:storeItemID="{55AF091B-3C7A-41E3-B477-F2FDAA23CFDA}"/>
                             <w:text/>
                           </w:sdtPr>
+                          <w:sdtEndPr/>
                           <w:sdtContent>
                             <w:p>
                               <w:pPr>
@@ -339,6 +344,7 @@
                                   <w:dataBinding w:prefixMappings="xmlns:ns0='http://schemas.openxmlformats.org/package/2006/metadata/core-properties' xmlns:ns1='http://purl.org/dc/elements/1.1/'" w:xpath="/ns0:coreProperties[1]/ns1:subject[1]" w:storeItemID="{6C3C8BC8-F283-45AE-878A-BAB7291924A1}"/>
                                   <w:text/>
                                 </w:sdtPr>
+                                <w:sdtEndPr/>
                                 <w:sdtContent>
                                   <w:p>
                                     <w:pPr>
@@ -392,6 +398,7 @@
                             <w:dataBinding w:prefixMappings="xmlns:ns0='http://schemas.openxmlformats.org/package/2006/metadata/core-properties' xmlns:ns1='http://purl.org/dc/elements/1.1/'" w:xpath="/ns0:coreProperties[1]/ns1:subject[1]" w:storeItemID="{6C3C8BC8-F283-45AE-878A-BAB7291924A1}"/>
                             <w:text/>
                           </w:sdtPr>
+                          <w:sdtEndPr/>
                           <w:sdtContent>
                             <w:p>
                               <w:pPr>
@@ -1014,6 +1021,9 @@
     </w:p>
     <w:p>
       <w:r>
+        <w:rPr>
+          <w:noProof/>
+        </w:rPr>
         <w:drawing>
           <wp:inline distT="0" distB="0" distL="0" distR="0" wp14:anchorId="3E594B88" wp14:editId="37872EFC">
             <wp:extent cx="3295787" cy="1595942"/>
@@ -1074,6 +1084,9 @@
     </w:p>
     <w:p>
       <w:r>
+        <w:rPr>
+          <w:noProof/>
+        </w:rPr>
         <w:drawing>
           <wp:inline distT="0" distB="0" distL="0" distR="0" wp14:anchorId="7CFE0FC4" wp14:editId="3D5E8BFC">
             <wp:extent cx="3276052" cy="1565803"/>
@@ -1225,6 +1238,9 @@
     </w:p>
     <w:p>
       <w:r>
+        <w:rPr>
+          <w:noProof/>
+        </w:rPr>
         <w:drawing>
           <wp:inline distT="0" distB="0" distL="0" distR="0" wp14:anchorId="0DCB4D5E" wp14:editId="611CD985">
             <wp:extent cx="5760720" cy="819150"/>
@@ -1481,9 +1497,13 @@
                 <w:ilvl w:val="0"/>
                 <w:numId w:val="3"/>
               </w:numPr>
+              <w:ind w:left="170" w:firstLine="65"/>
             </w:pPr>
             <w:r>
-              <w:t xml:space="preserve">Ajouter juste après les bibliothèques le code suivant </w:t>
+              <w:t>Ajouter juste après les bibliothèques le code suivant</w:t>
+            </w:r>
+            <w:r>
+              <w:t> :</w:t>
             </w:r>
           </w:p>
           <w:p>
@@ -1678,7 +1698,6 @@
                 <w:noProof/>
               </w:rPr>
             </w:pPr>
-            <w:bookmarkStart w:id="0" w:name="_GoBack"/>
             <w:r>
               <w:rPr>
                 <w:noProof/>
@@ -1735,15 +1754,30 @@
                 </wp:inline>
               </w:drawing>
             </w:r>
-            <w:bookmarkEnd w:id="0"/>
           </w:p>
         </w:tc>
       </w:tr>
+    </w:tbl>
+    <w:p/>
+    <w:p>
+      <w:r>
+        <w:br w:type="page"/>
+      </w:r>
+    </w:p>
+    <w:p/>
+    <w:tbl>
+      <w:tblPr>
+        <w:tblStyle w:val="Grilledutableau"/>
+        <w:tblW w:w="0" w:type="auto"/>
+        <w:tblLook w:val="04A0" w:firstRow="1" w:lastRow="0" w:firstColumn="1" w:lastColumn="0" w:noHBand="0" w:noVBand="1"/>
+      </w:tblPr>
+      <w:tblGrid>
+        <w:gridCol w:w="9062"/>
+      </w:tblGrid>
       <w:tr>
         <w:tc>
           <w:tcPr>
             <w:tcW w:w="9062" w:type="dxa"/>
-            <w:gridSpan w:val="2"/>
             <w:vAlign w:val="center"/>
           </w:tcPr>
           <w:p>
@@ -1833,7 +1867,6 @@
         <w:tc>
           <w:tcPr>
             <w:tcW w:w="9062" w:type="dxa"/>
-            <w:gridSpan w:val="2"/>
             <w:vAlign w:val="center"/>
           </w:tcPr>
           <w:p>
@@ -1846,7 +1879,6 @@
               <w:rPr>
                 <w:noProof/>
               </w:rPr>
-              <w:lastRenderedPageBreak/>
               <w:drawing>
                 <wp:inline distT="0" distB="0" distL="0" distR="0" wp14:anchorId="08BEF446" wp14:editId="748F5A8B">
                   <wp:extent cx="5124587" cy="2795024"/>
@@ -1902,38 +1934,119 @@
           </w:p>
         </w:tc>
       </w:tr>
+      <w:tr>
+        <w:tc>
+          <w:tcPr>
+            <w:tcW w:w="9062" w:type="dxa"/>
+            <w:vAlign w:val="center"/>
+          </w:tcPr>
+          <w:p>
+            <w:pPr>
+              <w:pStyle w:val="Paragraphedeliste"/>
+              <w:numPr>
+                <w:ilvl w:val="0"/>
+                <w:numId w:val="3"/>
+              </w:numPr>
+              <w:rPr>
+                <w:noProof/>
+              </w:rPr>
+            </w:pPr>
+            <w:r>
+              <w:rPr>
+                <w:noProof/>
+              </w:rPr>
+              <w:t>Téléverser le programme et envoyer un nouveau message à partir du « Moniteur série »</w:t>
+            </w:r>
+          </w:p>
+        </w:tc>
+      </w:tr>
+      <w:tr>
+        <w:tc>
+          <w:tcPr>
+            <w:tcW w:w="9062" w:type="dxa"/>
+            <w:vAlign w:val="center"/>
+          </w:tcPr>
+          <w:p>
+            <w:pPr>
+              <w:rPr>
+                <w:noProof/>
+              </w:rPr>
+            </w:pPr>
+            <w:r>
+              <w:rPr>
+                <w:noProof/>
+              </w:rPr>
+              <w:drawing>
+                <wp:inline distT="0" distB="0" distL="0" distR="0" wp14:anchorId="4EAAD8D8" wp14:editId="3170C4B5">
+                  <wp:extent cx="5151421" cy="2457600"/>
+                  <wp:effectExtent l="76200" t="76200" r="125730" b="133350"/>
+                  <wp:docPr id="2" name="Image 2"/>
+                  <wp:cNvGraphicFramePr>
+                    <a:graphicFrameLocks xmlns:a="http://schemas.openxmlformats.org/drawingml/2006/main" noChangeAspect="1"/>
+                  </wp:cNvGraphicFramePr>
+                  <a:graphic xmlns:a="http://schemas.openxmlformats.org/drawingml/2006/main">
+                    <a:graphicData uri="http://schemas.openxmlformats.org/drawingml/2006/picture">
+                      <pic:pic xmlns:pic="http://schemas.openxmlformats.org/drawingml/2006/picture">
+                        <pic:nvPicPr>
+                          <pic:cNvPr id="1" name=""/>
+                          <pic:cNvPicPr/>
+                        </pic:nvPicPr>
+                        <pic:blipFill>
+                          <a:blip r:embed="rId22"/>
+                          <a:stretch>
+                            <a:fillRect/>
+                          </a:stretch>
+                        </pic:blipFill>
+                        <pic:spPr>
+                          <a:xfrm>
+                            <a:off x="0" y="0"/>
+                            <a:ext cx="5152620" cy="2458172"/>
+                          </a:xfrm>
+                          <a:prstGeom prst="rect">
+                            <a:avLst/>
+                          </a:prstGeom>
+                          <a:ln w="38100" cap="sq" cmpd="sng" algn="ctr">
+                            <a:solidFill>
+                              <a:srgbClr val="000000"/>
+                            </a:solidFill>
+                            <a:prstDash val="solid"/>
+                            <a:miter lim="800000"/>
+                            <a:headEnd type="none" w="med" len="med"/>
+                            <a:tailEnd type="none" w="med" len="med"/>
+                          </a:ln>
+                          <a:effectLst>
+                            <a:outerShdw blurRad="50800" dist="38100" dir="2700000" algn="tl" rotWithShape="0">
+                              <a:srgbClr val="000000">
+                                <a:alpha val="43000"/>
+                              </a:srgbClr>
+                            </a:outerShdw>
+                          </a:effectLst>
+                        </pic:spPr>
+                      </pic:pic>
+                    </a:graphicData>
+                  </a:graphic>
+                </wp:inline>
+              </w:drawing>
+            </w:r>
+          </w:p>
+        </w:tc>
+      </w:tr>
     </w:tbl>
-    <w:p/>
-    <w:p/>
     <w:p>
       <w:pPr>
-        <w:rPr>
-          <w:rFonts w:asciiTheme="majorHAnsi" w:eastAsiaTheme="majorEastAsia" w:hAnsiTheme="majorHAnsi" w:cstheme="majorBidi"/>
-          <w:color w:val="2F5496" w:themeColor="accent1" w:themeShade="BF"/>
-          <w:sz w:val="40"/>
-          <w:szCs w:val="40"/>
-        </w:rPr>
-      </w:pPr>
-      <w:r>
-        <w:br w:type="page"/>
+        <w:pStyle w:val="Titre1"/>
+      </w:pPr>
+      <w:r>
+        <w:t>Références</w:t>
       </w:r>
     </w:p>
     <w:p>
-      <w:pPr>
-        <w:pStyle w:val="Titre1"/>
-      </w:pPr>
-      <w:r>
-        <w:lastRenderedPageBreak/>
-        <w:t>Références</w:t>
+      <w:r>
+        <w:t xml:space="preserve">Glossaire Sigfox </w:t>
       </w:r>
     </w:p>
     <w:p>
-      <w:r>
-        <w:t xml:space="preserve">Glossaire Sigfox </w:t>
-      </w:r>
-    </w:p>
-    <w:p>
-      <w:hyperlink r:id="rId22" w:history="1">
+      <w:hyperlink r:id="rId23" w:anchor="GLOSSARY-T" w:history="1">
         <w:r>
           <w:rPr>
             <w:rStyle w:val="Lienhypertexte"/>
@@ -1942,11 +2055,13 @@
         </w:r>
       </w:hyperlink>
     </w:p>
-    <w:p/>
-    <w:p/>
+    <w:p>
+      <w:bookmarkStart w:id="0" w:name="_GoBack"/>
+      <w:bookmarkEnd w:id="0"/>
+    </w:p>
     <w:p/>
     <w:sectPr>
-      <w:footerReference w:type="default" r:id="rId23"/>
+      <w:footerReference w:type="default" r:id="rId24"/>
       <w:pgSz w:w="11906" w:h="16838"/>
       <w:pgMar w:top="1417" w:right="1417" w:bottom="1417" w:left="1417" w:header="708" w:footer="708" w:gutter="0"/>
       <w:pgNumType w:start="0"/>
@@ -2000,6 +2115,7 @@
         <w:docPartUnique/>
       </w:docPartObj>
     </w:sdtPr>
+    <w:sdtEndPr/>
     <w:sdtContent>
       <w:p>
         <w:pPr>
@@ -4281,6 +4397,21 @@
 </file>
 
 <file path=customXml/item2.xml><?xml version="1.0" encoding="utf-8"?>
+<?mso-contentType ?>
+<FormTemplates xmlns="http://schemas.microsoft.com/sharepoint/v3/contenttype/forms">
+  <Display>DocumentLibraryForm</Display>
+  <Edit>DocumentLibraryForm</Edit>
+  <New>DocumentLibraryForm</New>
+</FormTemplates>
+</file>
+
+<file path=customXml/item3.xml><?xml version="1.0" encoding="utf-8"?>
+<p:properties xmlns:p="http://schemas.microsoft.com/office/2006/metadata/properties" xmlns:xsi="http://www.w3.org/2001/XMLSchema-instance" xmlns:pc="http://schemas.microsoft.com/office/infopath/2007/PartnerControls">
+  <documentManagement/>
+</p:properties>
+</file>
+
+<file path=customXml/item4.xml><?xml version="1.0" encoding="utf-8"?>
 <ct:contentTypeSchema xmlns:ct="http://schemas.microsoft.com/office/2006/metadata/contentType" xmlns:ma="http://schemas.microsoft.com/office/2006/metadata/properties/metaAttributes" ct:_="" ma:_="" ma:contentTypeName="Document" ma:contentTypeID="0x010100773E05DB7921C24EA1B807BF5142466C" ma:contentTypeVersion="2" ma:contentTypeDescription="Crée un document." ma:contentTypeScope="" ma:versionID="a142f4d884764f3ae1be5e06f5a721e5">
   <xsd:schema xmlns:xsd="http://www.w3.org/2001/XMLSchema" xmlns:xs="http://www.w3.org/2001/XMLSchema" xmlns:p="http://schemas.microsoft.com/office/2006/metadata/properties" xmlns:ns2="e30117fe-b212-407e-b72d-4d9fc1022dfa" targetNamespace="http://schemas.microsoft.com/office/2006/metadata/properties" ma:root="true" ma:fieldsID="f4f38e4385090fe637b1b3a21ac82a84" ns2:_="">
     <xsd:import namespace="e30117fe-b212-407e-b72d-4d9fc1022dfa"/>
@@ -4412,21 +4543,6 @@
 </ct:contentTypeSchema>
 </file>
 
-<file path=customXml/item3.xml><?xml version="1.0" encoding="utf-8"?>
-<p:properties xmlns:p="http://schemas.microsoft.com/office/2006/metadata/properties" xmlns:xsi="http://www.w3.org/2001/XMLSchema-instance" xmlns:pc="http://schemas.microsoft.com/office/infopath/2007/PartnerControls">
-  <documentManagement/>
-</p:properties>
-</file>
-
-<file path=customXml/item4.xml><?xml version="1.0" encoding="utf-8"?>
-<?mso-contentType ?>
-<FormTemplates xmlns="http://schemas.microsoft.com/sharepoint/v3/contenttype/forms">
-  <Display>DocumentLibraryForm</Display>
-  <Edit>DocumentLibraryForm</Edit>
-  <New>DocumentLibraryForm</New>
-</FormTemplates>
-</file>
-
 <file path=customXml/item5.xml><?xml version="1.0" encoding="utf-8"?>
 <b:Sources xmlns:b="http://schemas.openxmlformats.org/officeDocument/2006/bibliography" xmlns="http://schemas.openxmlformats.org/officeDocument/2006/bibliography" SelectedStyle="\APASixthEditionOfficeOnline.xsl" StyleName="APA" Version="6"/>
 </file>
@@ -4440,6 +4556,30 @@
 </file>
 
 <file path=customXml/itemProps2.xml><?xml version="1.0" encoding="utf-8"?>
+<ds:datastoreItem xmlns:ds="http://schemas.openxmlformats.org/officeDocument/2006/customXml" ds:itemID="{F287FB1B-2D63-4781-8BF6-12085519ACC5}">
+  <ds:schemaRefs>
+    <ds:schemaRef ds:uri="http://schemas.microsoft.com/sharepoint/v3/contenttype/forms"/>
+  </ds:schemaRefs>
+</ds:datastoreItem>
+</file>
+
+<file path=customXml/itemProps3.xml><?xml version="1.0" encoding="utf-8"?>
+<ds:datastoreItem xmlns:ds="http://schemas.openxmlformats.org/officeDocument/2006/customXml" ds:itemID="{740346EC-393F-40B5-ACC3-BD9A11CFB4C3}">
+  <ds:schemaRefs>
+    <ds:schemaRef ds:uri="http://schemas.microsoft.com/office/2006/documentManagement/types"/>
+    <ds:schemaRef ds:uri="http://schemas.microsoft.com/office/2006/metadata/properties"/>
+    <ds:schemaRef ds:uri="http://purl.org/dc/elements/1.1/"/>
+    <ds:schemaRef ds:uri="http://schemas.microsoft.com/office/infopath/2007/PartnerControls"/>
+    <ds:schemaRef ds:uri="http://schemas.openxmlformats.org/package/2006/metadata/core-properties"/>
+    <ds:schemaRef ds:uri="http://purl.org/dc/terms/"/>
+    <ds:schemaRef ds:uri="e30117fe-b212-407e-b72d-4d9fc1022dfa"/>
+    <ds:schemaRef ds:uri="http://www.w3.org/XML/1998/namespace"/>
+    <ds:schemaRef ds:uri="http://purl.org/dc/dcmitype/"/>
+  </ds:schemaRefs>
+</ds:datastoreItem>
+</file>
+
+<file path=customXml/itemProps4.xml><?xml version="1.0" encoding="utf-8"?>
 <ds:datastoreItem xmlns:ds="http://schemas.openxmlformats.org/officeDocument/2006/customXml" ds:itemID="{3E479184-8488-446B-951A-1209DC4C59CA}">
   <ds:schemaRefs>
     <ds:schemaRef ds:uri="http://schemas.microsoft.com/office/2006/metadata/contentType"/>
@@ -4457,32 +4597,8 @@
 </ds:datastoreItem>
 </file>
 
-<file path=customXml/itemProps3.xml><?xml version="1.0" encoding="utf-8"?>
-<ds:datastoreItem xmlns:ds="http://schemas.openxmlformats.org/officeDocument/2006/customXml" ds:itemID="{740346EC-393F-40B5-ACC3-BD9A11CFB4C3}">
-  <ds:schemaRefs>
-    <ds:schemaRef ds:uri="http://purl.org/dc/elements/1.1/"/>
-    <ds:schemaRef ds:uri="http://schemas.microsoft.com/office/2006/metadata/properties"/>
-    <ds:schemaRef ds:uri="e30117fe-b212-407e-b72d-4d9fc1022dfa"/>
-    <ds:schemaRef ds:uri="http://purl.org/dc/terms/"/>
-    <ds:schemaRef ds:uri="http://schemas.microsoft.com/office/infopath/2007/PartnerControls"/>
-    <ds:schemaRef ds:uri="http://schemas.microsoft.com/office/2006/documentManagement/types"/>
-    <ds:schemaRef ds:uri="http://schemas.openxmlformats.org/package/2006/metadata/core-properties"/>
-    <ds:schemaRef ds:uri="http://www.w3.org/XML/1998/namespace"/>
-    <ds:schemaRef ds:uri="http://purl.org/dc/dcmitype/"/>
-  </ds:schemaRefs>
-</ds:datastoreItem>
-</file>
-
-<file path=customXml/itemProps4.xml><?xml version="1.0" encoding="utf-8"?>
-<ds:datastoreItem xmlns:ds="http://schemas.openxmlformats.org/officeDocument/2006/customXml" ds:itemID="{F287FB1B-2D63-4781-8BF6-12085519ACC5}">
-  <ds:schemaRefs>
-    <ds:schemaRef ds:uri="http://schemas.microsoft.com/sharepoint/v3/contenttype/forms"/>
-  </ds:schemaRefs>
-</ds:datastoreItem>
-</file>
-
 <file path=customXml/itemProps5.xml><?xml version="1.0" encoding="utf-8"?>
-<ds:datastoreItem xmlns:ds="http://schemas.openxmlformats.org/officeDocument/2006/customXml" ds:itemID="{1E2B6593-5DEE-401F-A58A-152ECA1F7B23}">
+<ds:datastoreItem xmlns:ds="http://schemas.openxmlformats.org/officeDocument/2006/customXml" ds:itemID="{91EFF6F9-03F6-466C-91FD-03D218F6CB2C}">
   <ds:schemaRefs>
     <ds:schemaRef ds:uri="http://schemas.openxmlformats.org/officeDocument/2006/bibliography"/>
   </ds:schemaRefs>

</xml_diff>

<commit_message>
Ajout du synoptique Dans les nuages
</commit_message>
<xml_diff>
--- a/001 - Embarquement/001 - Hello LPWAN/Sigfox/Guide Sigfox.docx
+++ b/001 - Embarquement/001 - Hello LPWAN/Sigfox/Guide Sigfox.docx
@@ -497,7 +497,21 @@
         <w:rPr>
           <w:highlight w:val="yellow"/>
         </w:rPr>
-        <w:t>Le protocole LoRaWAN est un protocole de communication pour l’</w:t>
+        <w:t xml:space="preserve">Le protocole </w:t>
+      </w:r>
+      <w:proofErr w:type="spellStart"/>
+      <w:r>
+        <w:rPr>
+          <w:highlight w:val="yellow"/>
+        </w:rPr>
+        <w:t>LoRaWAN</w:t>
+      </w:r>
+      <w:proofErr w:type="spellEnd"/>
+      <w:r>
+        <w:rPr>
+          <w:highlight w:val="yellow"/>
+        </w:rPr>
+        <w:t xml:space="preserve"> est un protocole de communication pour l’</w:t>
       </w:r>
       <w:r>
         <w:rPr>
@@ -537,20 +551,62 @@
         <w:rPr>
           <w:highlight w:val="yellow"/>
         </w:rPr>
-        <w:t>Un réseau LoRaWAN est constitué d’équipements sans-fil basse consommation qui communiquent avec des « serveurs applicatifs » (Back-end) au travers de « passerelles » (Gateway).</w:t>
-      </w:r>
-    </w:p>
-    <w:p>
-      <w:pPr>
+        <w:t xml:space="preserve">Un réseau </w:t>
+      </w:r>
+      <w:proofErr w:type="spellStart"/>
+      <w:r>
         <w:rPr>
           <w:highlight w:val="yellow"/>
         </w:rPr>
-      </w:pPr>
+        <w:t>LoRaWAN</w:t>
+      </w:r>
+      <w:proofErr w:type="spellEnd"/>
       <w:r>
         <w:rPr>
           <w:highlight w:val="yellow"/>
         </w:rPr>
-        <w:t>La topologie réseau LoRaWAN est dite en étoile d’étoiles car un serveur applicatif est connecté à une multitude de passerelles qui sont-elles même connectées à une multitude d’objets.</w:t>
+        <w:t xml:space="preserve"> est constitué d’équipements sans-fil basse consommation qui communiquent avec des « serveurs applicatifs » (</w:t>
+      </w:r>
+      <w:proofErr w:type="spellStart"/>
+      <w:r>
+        <w:rPr>
+          <w:highlight w:val="yellow"/>
+        </w:rPr>
+        <w:t>Back-end</w:t>
+      </w:r>
+      <w:proofErr w:type="spellEnd"/>
+      <w:r>
+        <w:rPr>
+          <w:highlight w:val="yellow"/>
+        </w:rPr>
+        <w:t>) au travers de « passerelles » (Gateway).</w:t>
+      </w:r>
+    </w:p>
+    <w:p>
+      <w:pPr>
+        <w:rPr>
+          <w:highlight w:val="yellow"/>
+        </w:rPr>
+      </w:pPr>
+      <w:r>
+        <w:rPr>
+          <w:highlight w:val="yellow"/>
+        </w:rPr>
+        <w:t xml:space="preserve">La topologie réseau </w:t>
+      </w:r>
+      <w:proofErr w:type="spellStart"/>
+      <w:r>
+        <w:rPr>
+          <w:highlight w:val="yellow"/>
+        </w:rPr>
+        <w:t>LoRaWAN</w:t>
+      </w:r>
+      <w:proofErr w:type="spellEnd"/>
+      <w:r>
+        <w:rPr>
+          <w:highlight w:val="yellow"/>
+        </w:rPr>
+        <w:t xml:space="preserve"> est dite en étoile d’étoiles car un serveur applicatif est connecté à une multitude de passerelles qui sont-elles même connectées à une multitude d’objets.</w:t>
       </w:r>
     </w:p>
     <w:p>
@@ -577,20 +633,42 @@
         <w:rPr>
           <w:highlight w:val="yellow"/>
         </w:rPr>
-        <w:t>Le protocole LoRaWAN</w:t>
-      </w:r>
-    </w:p>
-    <w:p>
-      <w:pPr>
+        <w:t xml:space="preserve">Le protocole </w:t>
+      </w:r>
+      <w:proofErr w:type="spellStart"/>
+      <w:r>
         <w:rPr>
           <w:highlight w:val="yellow"/>
         </w:rPr>
-      </w:pPr>
-      <w:r>
+        <w:t>LoRaWAN</w:t>
+      </w:r>
+      <w:proofErr w:type="spellEnd"/>
+    </w:p>
+    <w:p>
+      <w:pPr>
         <w:rPr>
           <w:highlight w:val="yellow"/>
         </w:rPr>
-        <w:t>Le protocole LoRaWan est basée sur un système simple d’émission, c’est-à-dire qu’un équipem</w:t>
+      </w:pPr>
+      <w:r>
+        <w:rPr>
+          <w:highlight w:val="yellow"/>
+        </w:rPr>
+        <w:t xml:space="preserve">Le protocole </w:t>
+      </w:r>
+      <w:proofErr w:type="spellStart"/>
+      <w:r>
+        <w:rPr>
+          <w:highlight w:val="yellow"/>
+        </w:rPr>
+        <w:t>LoRaWan</w:t>
+      </w:r>
+      <w:proofErr w:type="spellEnd"/>
+      <w:r>
+        <w:rPr>
+          <w:highlight w:val="yellow"/>
+        </w:rPr>
+        <w:t xml:space="preserve"> est basée sur un système simple d’émission, c’est-à-dire qu’un équipem</w:t>
       </w:r>
       <w:r>
         <w:rPr>
@@ -638,12 +716,36 @@
         <w:pStyle w:val="Titre2"/>
       </w:pPr>
       <w:r>
-        <w:t>Envoi d’un message sur le Back-end Sigfox</w:t>
+        <w:t xml:space="preserve">Envoi d’un message sur le </w:t>
+      </w:r>
+      <w:proofErr w:type="spellStart"/>
+      <w:r>
+        <w:t>Back-end</w:t>
+      </w:r>
+      <w:proofErr w:type="spellEnd"/>
+      <w:r>
+        <w:t xml:space="preserve"> Sigfox</w:t>
       </w:r>
     </w:p>
     <w:p>
       <w:r>
-        <w:t>Comme pour le programme « Blink » et « Fade », il existe un programme de première prise en main pour tester la connexion entre la carte Arduino et le Back-end Sigfox.</w:t>
+        <w:t>Comme pour le programme « </w:t>
+      </w:r>
+      <w:proofErr w:type="spellStart"/>
+      <w:r>
+        <w:t>Blink</w:t>
+      </w:r>
+      <w:proofErr w:type="spellEnd"/>
+      <w:r>
+        <w:t xml:space="preserve"> » et « Fade », il existe un programme de première prise en main pour tester la connexion entre la carte Arduino et le </w:t>
+      </w:r>
+      <w:proofErr w:type="spellStart"/>
+      <w:r>
+        <w:t>Back-end</w:t>
+      </w:r>
+      <w:proofErr w:type="spellEnd"/>
+      <w:r>
+        <w:t xml:space="preserve"> Sigfox.</w:t>
       </w:r>
     </w:p>
     <w:tbl>
@@ -746,7 +848,15 @@
               <w:jc w:val="right"/>
             </w:pPr>
             <w:r>
-              <w:t>1 - Fichier &gt; Exemples &gt; Arduino Sigfox for MKRFox 1200 &gt; First Configuration</w:t>
+              <w:t xml:space="preserve">1 - Fichier &gt; Exemples &gt; Arduino Sigfox for </w:t>
+            </w:r>
+            <w:proofErr w:type="spellStart"/>
+            <w:r>
+              <w:t>MKRFox</w:t>
+            </w:r>
+            <w:proofErr w:type="spellEnd"/>
+            <w:r>
+              <w:t xml:space="preserve"> 1200 &gt; First Configuration</w:t>
             </w:r>
           </w:p>
           <w:p>
@@ -799,7 +909,23 @@
                 <w:i/>
                 <w:sz w:val="18"/>
               </w:rPr>
-              <w:t>Il arrive que le port de communication se déconnecte à ce moment, alors il faut le ré-associer via « Outils &gt; Port »</w:t>
+              <w:t xml:space="preserve">Il arrive que le port de communication se déconnecte à ce moment, alors il faut le </w:t>
+            </w:r>
+            <w:proofErr w:type="spellStart"/>
+            <w:r>
+              <w:rPr>
+                <w:i/>
+                <w:sz w:val="18"/>
+              </w:rPr>
+              <w:t>ré-associer</w:t>
+            </w:r>
+            <w:proofErr w:type="spellEnd"/>
+            <w:r>
+              <w:rPr>
+                <w:i/>
+                <w:sz w:val="18"/>
+              </w:rPr>
+              <w:t xml:space="preserve"> via « Outils &gt; Port »</w:t>
             </w:r>
           </w:p>
         </w:tc>
@@ -965,7 +1091,15 @@
               <w:jc w:val="center"/>
             </w:pPr>
             <w:r>
-              <w:t>Le back-end acquittera alors le message reçu.</w:t>
+              <w:t xml:space="preserve">Le </w:t>
+            </w:r>
+            <w:proofErr w:type="spellStart"/>
+            <w:r>
+              <w:t>back-end</w:t>
+            </w:r>
+            <w:proofErr w:type="spellEnd"/>
+            <w:r>
+              <w:t xml:space="preserve"> acquittera alors le message reçu.</w:t>
             </w:r>
           </w:p>
           <w:p>
@@ -993,16 +1127,37 @@
       </w:pPr>
       <w:r>
         <w:lastRenderedPageBreak/>
-        <w:t>Visualiser le message via le Back-End Sigfox</w:t>
+        <w:t xml:space="preserve">Visualiser le message via le </w:t>
+      </w:r>
+      <w:proofErr w:type="spellStart"/>
+      <w:r>
+        <w:t>Back-End</w:t>
+      </w:r>
+      <w:proofErr w:type="spellEnd"/>
+      <w:r>
+        <w:t xml:space="preserve"> Sigfox</w:t>
       </w:r>
     </w:p>
     <w:p/>
     <w:p>
       <w:r>
-        <w:t>Une fois que vous êtes en mesure</w:t>
-      </w:r>
-      <w:r>
-        <w:t xml:space="preserve"> d’envoyer des messages vers le Back-End Sigfox et que vous avez eu vos identifiants.</w:t>
+        <w:t xml:space="preserve">Félicitations, vous êtes à présent en mesure d'envoyer un message vers le </w:t>
+      </w:r>
+      <w:proofErr w:type="spellStart"/>
+      <w:r>
+        <w:t>back-end</w:t>
+      </w:r>
+      <w:proofErr w:type="spellEnd"/>
+      <w:r>
+        <w:t xml:space="preserve"> de Sigfox. Afin d'accéder à celui-ci pour vérifier </w:t>
+      </w:r>
+      <w:bookmarkStart w:id="0" w:name="_GoBack"/>
+      <w:bookmarkEnd w:id="0"/>
+      <w:r>
+        <w:t>le message, demander la création d'un identifiant</w:t>
+      </w:r>
+      <w:r>
+        <w:t xml:space="preserve"> au LAB.</w:t>
       </w:r>
     </w:p>
     <w:p>
@@ -1078,8 +1233,13 @@
       </w:r>
     </w:p>
     <w:p>
-      <w:r>
-        <w:t>puis en cliquant sur « Messages »</w:t>
+      <w:proofErr w:type="gramStart"/>
+      <w:r>
+        <w:t>puis</w:t>
+      </w:r>
+      <w:proofErr w:type="gramEnd"/>
+      <w:r>
+        <w:t xml:space="preserve"> en cliquant sur « Messages »</w:t>
       </w:r>
     </w:p>
     <w:p>
@@ -1163,7 +1323,15 @@
     </w:p>
     <w:p>
       <w:r>
-        <w:t>Il est possible de paramétrer une réponse typique du Back-End, après avoir reçu une trame.</w:t>
+        <w:t xml:space="preserve">Il est possible de paramétrer une réponse typique du </w:t>
+      </w:r>
+      <w:proofErr w:type="spellStart"/>
+      <w:r>
+        <w:t>Back-End</w:t>
+      </w:r>
+      <w:proofErr w:type="spellEnd"/>
+      <w:r>
+        <w:t>, après avoir reçu une trame.</w:t>
       </w:r>
     </w:p>
     <w:p>
@@ -1177,7 +1345,15 @@
         <w:t xml:space="preserve">ts reçus représentant </w:t>
       </w:r>
       <w:r>
-        <w:t>le « TapId </w:t>
+        <w:t>le « </w:t>
+      </w:r>
+      <w:proofErr w:type="spellStart"/>
+      <w:r>
+        <w:t>TapId</w:t>
+      </w:r>
+      <w:proofErr w:type="spellEnd"/>
+      <w:r>
+        <w:t> </w:t>
       </w:r>
       <w:r>
         <w:rPr>
@@ -1209,7 +1385,15 @@
         <w:t> »</w:t>
       </w:r>
       <w:r>
-        <w:t xml:space="preserve"> du « Type de device » :</w:t>
+        <w:t xml:space="preserve"> du « Type de </w:t>
+      </w:r>
+      <w:proofErr w:type="spellStart"/>
+      <w:r>
+        <w:t>device</w:t>
+      </w:r>
+      <w:proofErr w:type="spellEnd"/>
+      <w:r>
+        <w:t> » :</w:t>
       </w:r>
     </w:p>
     <w:p>
@@ -1221,7 +1405,15 @@
         </w:numPr>
       </w:pPr>
       <w:r>
-        <w:t>Sélectionner le « Device Type », puis « Edit »</w:t>
+        <w:t>Sélectionner le « </w:t>
+      </w:r>
+      <w:proofErr w:type="spellStart"/>
+      <w:r>
+        <w:t>Device</w:t>
+      </w:r>
+      <w:proofErr w:type="spellEnd"/>
+      <w:r>
+        <w:t xml:space="preserve"> Type », puis « Edit »</w:t>
       </w:r>
     </w:p>
     <w:p>
@@ -1233,7 +1425,15 @@
         </w:numPr>
       </w:pPr>
       <w:r>
-        <w:t>Remplacer le {TapId} par {time}</w:t>
+        <w:t>Remplacer le {</w:t>
+      </w:r>
+      <w:proofErr w:type="spellStart"/>
+      <w:r>
+        <w:t>TapId</w:t>
+      </w:r>
+      <w:proofErr w:type="spellEnd"/>
+      <w:r>
+        <w:t>} par {time}</w:t>
       </w:r>
     </w:p>
     <w:p>
@@ -1328,8 +1528,13 @@
               <w:ind w:left="28" w:firstLine="332"/>
             </w:pPr>
             <w:r>
-              <w:t>Ajouter au début du programme la bibliothèque RTC Zero.h</w:t>
-            </w:r>
+              <w:t xml:space="preserve">Ajouter au début du programme la bibliothèque RTC </w:t>
+            </w:r>
+            <w:proofErr w:type="spellStart"/>
+            <w:r>
+              <w:t>Zero.h</w:t>
+            </w:r>
+            <w:proofErr w:type="spellEnd"/>
             <w:r>
               <w:br/>
             </w:r>
@@ -1342,7 +1547,35 @@
               <w:rPr>
                 <w:highlight w:val="lightGray"/>
               </w:rPr>
-              <w:t>#include &lt;RTCZero.h&gt;</w:t>
+              <w:t>#</w:t>
+            </w:r>
+            <w:proofErr w:type="spellStart"/>
+            <w:r>
+              <w:rPr>
+                <w:highlight w:val="lightGray"/>
+              </w:rPr>
+              <w:t>include</w:t>
+            </w:r>
+            <w:proofErr w:type="spellEnd"/>
+            <w:r>
+              <w:rPr>
+                <w:highlight w:val="lightGray"/>
+              </w:rPr>
+              <w:t xml:space="preserve"> &lt;</w:t>
+            </w:r>
+            <w:proofErr w:type="spellStart"/>
+            <w:r>
+              <w:rPr>
+                <w:highlight w:val="lightGray"/>
+              </w:rPr>
+              <w:t>RTCZero.h</w:t>
+            </w:r>
+            <w:proofErr w:type="spellEnd"/>
+            <w:r>
+              <w:rPr>
+                <w:highlight w:val="lightGray"/>
+              </w:rPr>
+              <w:t>&gt;</w:t>
             </w:r>
           </w:p>
           <w:p/>
@@ -1358,7 +1591,23 @@
                 <w:i/>
                 <w:sz w:val="16"/>
               </w:rPr>
-              <w:t>Cette bibliothèque permet au arduino de gérer son horloge interne</w:t>
+              <w:t xml:space="preserve">Cette bibliothèque permet au </w:t>
+            </w:r>
+            <w:proofErr w:type="spellStart"/>
+            <w:r>
+              <w:rPr>
+                <w:i/>
+                <w:sz w:val="16"/>
+              </w:rPr>
+              <w:t>arduino</w:t>
+            </w:r>
+            <w:proofErr w:type="spellEnd"/>
+            <w:r>
+              <w:rPr>
+                <w:i/>
+                <w:sz w:val="16"/>
+              </w:rPr>
+              <w:t xml:space="preserve"> de gérer son horloge interne</w:t>
             </w:r>
           </w:p>
           <w:p>
@@ -1380,8 +1629,17 @@
                 <w:i/>
                 <w:sz w:val="16"/>
               </w:rPr>
-              <w:t>Real Time Clock</w:t>
-            </w:r>
+              <w:t xml:space="preserve">Real Time </w:t>
+            </w:r>
+            <w:proofErr w:type="spellStart"/>
+            <w:r>
+              <w:rPr>
+                <w:i/>
+                <w:sz w:val="16"/>
+              </w:rPr>
+              <w:t>Clock</w:t>
+            </w:r>
+            <w:proofErr w:type="spellEnd"/>
             <w:r>
               <w:rPr>
                 <w:i/>
@@ -1527,11 +1785,21 @@
                 <w:highlight w:val="lightGray"/>
               </w:rPr>
             </w:pPr>
-            <w:r>
-              <w:rPr>
-                <w:highlight w:val="lightGray"/>
-              </w:rPr>
-              <w:t>struct Date{</w:t>
+            <w:proofErr w:type="spellStart"/>
+            <w:proofErr w:type="gramStart"/>
+            <w:r>
+              <w:rPr>
+                <w:highlight w:val="lightGray"/>
+              </w:rPr>
+              <w:t>struct</w:t>
+            </w:r>
+            <w:proofErr w:type="spellEnd"/>
+            <w:proofErr w:type="gramEnd"/>
+            <w:r>
+              <w:rPr>
+                <w:highlight w:val="lightGray"/>
+              </w:rPr>
+              <w:t xml:space="preserve"> Date{</w:t>
             </w:r>
           </w:p>
           <w:p>
@@ -1544,7 +1812,23 @@
               <w:rPr>
                 <w:highlight w:val="lightGray"/>
               </w:rPr>
-              <w:t xml:space="preserve">  int _jour;</w:t>
+              <w:t xml:space="preserve">  </w:t>
+            </w:r>
+            <w:proofErr w:type="spellStart"/>
+            <w:proofErr w:type="gramStart"/>
+            <w:r>
+              <w:rPr>
+                <w:highlight w:val="lightGray"/>
+              </w:rPr>
+              <w:t>int</w:t>
+            </w:r>
+            <w:proofErr w:type="spellEnd"/>
+            <w:proofErr w:type="gramEnd"/>
+            <w:r>
+              <w:rPr>
+                <w:highlight w:val="lightGray"/>
+              </w:rPr>
+              <w:t xml:space="preserve"> _jour;</w:t>
             </w:r>
           </w:p>
           <w:p>
@@ -1557,7 +1841,23 @@
               <w:rPr>
                 <w:highlight w:val="lightGray"/>
               </w:rPr>
-              <w:t xml:space="preserve">  int _mois;</w:t>
+              <w:t xml:space="preserve">  </w:t>
+            </w:r>
+            <w:proofErr w:type="spellStart"/>
+            <w:proofErr w:type="gramStart"/>
+            <w:r>
+              <w:rPr>
+                <w:highlight w:val="lightGray"/>
+              </w:rPr>
+              <w:t>int</w:t>
+            </w:r>
+            <w:proofErr w:type="spellEnd"/>
+            <w:proofErr w:type="gramEnd"/>
+            <w:r>
+              <w:rPr>
+                <w:highlight w:val="lightGray"/>
+              </w:rPr>
+              <w:t xml:space="preserve"> _mois;</w:t>
             </w:r>
           </w:p>
           <w:p>
@@ -1573,12 +1873,37 @@
               </w:rPr>
               <w:t xml:space="preserve">  </w:t>
             </w:r>
+            <w:proofErr w:type="spellStart"/>
             <w:r>
               <w:rPr>
                 <w:highlight w:val="lightGray"/>
                 <w:lang w:val="en-US"/>
               </w:rPr>
-              <w:t>int _annee;</w:t>
+              <w:t>int</w:t>
+            </w:r>
+            <w:proofErr w:type="spellEnd"/>
+            <w:r>
+              <w:rPr>
+                <w:highlight w:val="lightGray"/>
+                <w:lang w:val="en-US"/>
+              </w:rPr>
+              <w:t xml:space="preserve"> _</w:t>
+            </w:r>
+            <w:proofErr w:type="spellStart"/>
+            <w:r>
+              <w:rPr>
+                <w:highlight w:val="lightGray"/>
+                <w:lang w:val="en-US"/>
+              </w:rPr>
+              <w:t>annee</w:t>
+            </w:r>
+            <w:proofErr w:type="spellEnd"/>
+            <w:r>
+              <w:rPr>
+                <w:highlight w:val="lightGray"/>
+                <w:lang w:val="en-US"/>
+              </w:rPr>
+              <w:t>;</w:t>
             </w:r>
           </w:p>
           <w:p>
@@ -1593,7 +1918,39 @@
                 <w:highlight w:val="lightGray"/>
                 <w:lang w:val="en-US"/>
               </w:rPr>
-              <w:t xml:space="preserve">  int _heure;</w:t>
+              <w:t xml:space="preserve">  </w:t>
+            </w:r>
+            <w:proofErr w:type="spellStart"/>
+            <w:r>
+              <w:rPr>
+                <w:highlight w:val="lightGray"/>
+                <w:lang w:val="en-US"/>
+              </w:rPr>
+              <w:t>int</w:t>
+            </w:r>
+            <w:proofErr w:type="spellEnd"/>
+            <w:r>
+              <w:rPr>
+                <w:highlight w:val="lightGray"/>
+                <w:lang w:val="en-US"/>
+              </w:rPr>
+              <w:t xml:space="preserve"> _</w:t>
+            </w:r>
+            <w:proofErr w:type="spellStart"/>
+            <w:r>
+              <w:rPr>
+                <w:highlight w:val="lightGray"/>
+                <w:lang w:val="en-US"/>
+              </w:rPr>
+              <w:t>heure</w:t>
+            </w:r>
+            <w:proofErr w:type="spellEnd"/>
+            <w:r>
+              <w:rPr>
+                <w:highlight w:val="lightGray"/>
+                <w:lang w:val="en-US"/>
+              </w:rPr>
+              <w:t>;</w:t>
             </w:r>
           </w:p>
           <w:p>
@@ -1608,7 +1965,23 @@
                 <w:highlight w:val="lightGray"/>
                 <w:lang w:val="en-US"/>
               </w:rPr>
-              <w:t xml:space="preserve">  int _minute;</w:t>
+              <w:t xml:space="preserve">  </w:t>
+            </w:r>
+            <w:proofErr w:type="spellStart"/>
+            <w:r>
+              <w:rPr>
+                <w:highlight w:val="lightGray"/>
+                <w:lang w:val="en-US"/>
+              </w:rPr>
+              <w:t>int</w:t>
+            </w:r>
+            <w:proofErr w:type="spellEnd"/>
+            <w:r>
+              <w:rPr>
+                <w:highlight w:val="lightGray"/>
+                <w:lang w:val="en-US"/>
+              </w:rPr>
+              <w:t xml:space="preserve"> _minute;</w:t>
             </w:r>
           </w:p>
           <w:p>
@@ -1623,7 +1996,39 @@
                 <w:highlight w:val="lightGray"/>
                 <w:lang w:val="en-US"/>
               </w:rPr>
-              <w:t xml:space="preserve">  int _seconde;</w:t>
+              <w:t xml:space="preserve">  </w:t>
+            </w:r>
+            <w:proofErr w:type="spellStart"/>
+            <w:r>
+              <w:rPr>
+                <w:highlight w:val="lightGray"/>
+                <w:lang w:val="en-US"/>
+              </w:rPr>
+              <w:t>int</w:t>
+            </w:r>
+            <w:proofErr w:type="spellEnd"/>
+            <w:r>
+              <w:rPr>
+                <w:highlight w:val="lightGray"/>
+                <w:lang w:val="en-US"/>
+              </w:rPr>
+              <w:t xml:space="preserve"> _</w:t>
+            </w:r>
+            <w:proofErr w:type="spellStart"/>
+            <w:r>
+              <w:rPr>
+                <w:highlight w:val="lightGray"/>
+                <w:lang w:val="en-US"/>
+              </w:rPr>
+              <w:t>seconde</w:t>
+            </w:r>
+            <w:proofErr w:type="spellEnd"/>
+            <w:r>
+              <w:rPr>
+                <w:highlight w:val="lightGray"/>
+                <w:lang w:val="en-US"/>
+              </w:rPr>
+              <w:t>;</w:t>
             </w:r>
           </w:p>
           <w:p>
@@ -1638,7 +2043,23 @@
                 <w:highlight w:val="lightGray"/>
                 <w:lang w:val="en-US"/>
               </w:rPr>
-              <w:t xml:space="preserve">  String DateString;</w:t>
+              <w:t xml:space="preserve">  String </w:t>
+            </w:r>
+            <w:proofErr w:type="spellStart"/>
+            <w:r>
+              <w:rPr>
+                <w:highlight w:val="lightGray"/>
+                <w:lang w:val="en-US"/>
+              </w:rPr>
+              <w:t>DateString</w:t>
+            </w:r>
+            <w:proofErr w:type="spellEnd"/>
+            <w:r>
+              <w:rPr>
+                <w:highlight w:val="lightGray"/>
+                <w:lang w:val="en-US"/>
+              </w:rPr>
+              <w:t>;</w:t>
             </w:r>
           </w:p>
           <w:p>
@@ -1676,16 +2097,56 @@
                 <w:highlight w:val="lightGray"/>
                 <w:lang w:val="en-US"/>
               </w:rPr>
-              <w:t>/* Create an rtc object */</w:t>
+              <w:t xml:space="preserve">/* Create an </w:t>
+            </w:r>
+            <w:proofErr w:type="spellStart"/>
+            <w:r>
+              <w:rPr>
+                <w:highlight w:val="lightGray"/>
+                <w:lang w:val="en-US"/>
+              </w:rPr>
+              <w:t>rtc</w:t>
+            </w:r>
+            <w:proofErr w:type="spellEnd"/>
+            <w:r>
+              <w:rPr>
+                <w:highlight w:val="lightGray"/>
+                <w:lang w:val="en-US"/>
+              </w:rPr>
+              <w:t xml:space="preserve"> object */</w:t>
             </w:r>
           </w:p>
           <w:p>
-            <w:r>
-              <w:rPr>
-                <w:highlight w:val="lightGray"/>
-              </w:rPr>
-              <w:t>RTCZero rtc;</w:t>
-            </w:r>
+            <w:proofErr w:type="spellStart"/>
+            <w:r>
+              <w:rPr>
+                <w:highlight w:val="lightGray"/>
+              </w:rPr>
+              <w:t>RTCZero</w:t>
+            </w:r>
+            <w:proofErr w:type="spellEnd"/>
+            <w:r>
+              <w:rPr>
+                <w:highlight w:val="lightGray"/>
+              </w:rPr>
+              <w:t xml:space="preserve"> </w:t>
+            </w:r>
+            <w:proofErr w:type="spellStart"/>
+            <w:proofErr w:type="gramStart"/>
+            <w:r>
+              <w:rPr>
+                <w:highlight w:val="lightGray"/>
+              </w:rPr>
+              <w:t>rtc</w:t>
+            </w:r>
+            <w:proofErr w:type="spellEnd"/>
+            <w:r>
+              <w:rPr>
+                <w:highlight w:val="lightGray"/>
+              </w:rPr>
+              <w:t>;</w:t>
+            </w:r>
+            <w:proofErr w:type="gramEnd"/>
           </w:p>
         </w:tc>
         <w:tc>
@@ -2055,10 +2516,7 @@
         </w:r>
       </w:hyperlink>
     </w:p>
-    <w:p>
-      <w:bookmarkStart w:id="0" w:name="_GoBack"/>
-      <w:bookmarkEnd w:id="0"/>
-    </w:p>
+    <w:p/>
     <w:p/>
     <w:sectPr>
       <w:footerReference w:type="default" r:id="rId24"/>
@@ -2297,7 +2755,7 @@
                                     <w:sz w:val="52"/>
                                     <w:szCs w:val="52"/>
                                   </w:rPr>
-                                  <w:t>5</w:t>
+                                  <w:t>3</w:t>
                                 </w:r>
                                 <w:r>
                                   <w:rPr>
@@ -2373,7 +2831,7 @@
                               <w:sz w:val="52"/>
                               <w:szCs w:val="52"/>
                             </w:rPr>
-                            <w:t>5</w:t>
+                            <w:t>3</w:t>
                           </w:r>
                           <w:r>
                             <w:rPr>
@@ -2469,7 +2927,23 @@
         <w:footnoteRef/>
       </w:r>
       <w:r>
-        <w:t xml:space="preserve"> Transfox Acess Point (Base Station)</w:t>
+        <w:t xml:space="preserve"> </w:t>
+      </w:r>
+      <w:proofErr w:type="spellStart"/>
+      <w:r>
+        <w:t>Transfox</w:t>
+      </w:r>
+      <w:proofErr w:type="spellEnd"/>
+      <w:r>
+        <w:t xml:space="preserve"> </w:t>
+      </w:r>
+      <w:proofErr w:type="spellStart"/>
+      <w:r>
+        <w:t>Acess</w:t>
+      </w:r>
+      <w:proofErr w:type="spellEnd"/>
+      <w:r>
+        <w:t xml:space="preserve"> Point (Base Station)</w:t>
       </w:r>
     </w:p>
   </w:footnote>
@@ -4397,21 +4871,6 @@
 </file>
 
 <file path=customXml/item2.xml><?xml version="1.0" encoding="utf-8"?>
-<?mso-contentType ?>
-<FormTemplates xmlns="http://schemas.microsoft.com/sharepoint/v3/contenttype/forms">
-  <Display>DocumentLibraryForm</Display>
-  <Edit>DocumentLibraryForm</Edit>
-  <New>DocumentLibraryForm</New>
-</FormTemplates>
-</file>
-
-<file path=customXml/item3.xml><?xml version="1.0" encoding="utf-8"?>
-<p:properties xmlns:p="http://schemas.microsoft.com/office/2006/metadata/properties" xmlns:xsi="http://www.w3.org/2001/XMLSchema-instance" xmlns:pc="http://schemas.microsoft.com/office/infopath/2007/PartnerControls">
-  <documentManagement/>
-</p:properties>
-</file>
-
-<file path=customXml/item4.xml><?xml version="1.0" encoding="utf-8"?>
 <ct:contentTypeSchema xmlns:ct="http://schemas.microsoft.com/office/2006/metadata/contentType" xmlns:ma="http://schemas.microsoft.com/office/2006/metadata/properties/metaAttributes" ct:_="" ma:_="" ma:contentTypeName="Document" ma:contentTypeID="0x010100773E05DB7921C24EA1B807BF5142466C" ma:contentTypeVersion="2" ma:contentTypeDescription="Crée un document." ma:contentTypeScope="" ma:versionID="a142f4d884764f3ae1be5e06f5a721e5">
   <xsd:schema xmlns:xsd="http://www.w3.org/2001/XMLSchema" xmlns:xs="http://www.w3.org/2001/XMLSchema" xmlns:p="http://schemas.microsoft.com/office/2006/metadata/properties" xmlns:ns2="e30117fe-b212-407e-b72d-4d9fc1022dfa" targetNamespace="http://schemas.microsoft.com/office/2006/metadata/properties" ma:root="true" ma:fieldsID="f4f38e4385090fe637b1b3a21ac82a84" ns2:_="">
     <xsd:import namespace="e30117fe-b212-407e-b72d-4d9fc1022dfa"/>
@@ -4543,6 +5002,21 @@
 </ct:contentTypeSchema>
 </file>
 
+<file path=customXml/item3.xml><?xml version="1.0" encoding="utf-8"?>
+<p:properties xmlns:p="http://schemas.microsoft.com/office/2006/metadata/properties" xmlns:xsi="http://www.w3.org/2001/XMLSchema-instance" xmlns:pc="http://schemas.microsoft.com/office/infopath/2007/PartnerControls">
+  <documentManagement/>
+</p:properties>
+</file>
+
+<file path=customXml/item4.xml><?xml version="1.0" encoding="utf-8"?>
+<?mso-contentType ?>
+<FormTemplates xmlns="http://schemas.microsoft.com/sharepoint/v3/contenttype/forms">
+  <Display>DocumentLibraryForm</Display>
+  <Edit>DocumentLibraryForm</Edit>
+  <New>DocumentLibraryForm</New>
+</FormTemplates>
+</file>
+
 <file path=customXml/item5.xml><?xml version="1.0" encoding="utf-8"?>
 <b:Sources xmlns:b="http://schemas.openxmlformats.org/officeDocument/2006/bibliography" xmlns="http://schemas.openxmlformats.org/officeDocument/2006/bibliography" SelectedStyle="\APASixthEditionOfficeOnline.xsl" StyleName="APA" Version="6"/>
 </file>
@@ -4556,30 +5030,6 @@
 </file>
 
 <file path=customXml/itemProps2.xml><?xml version="1.0" encoding="utf-8"?>
-<ds:datastoreItem xmlns:ds="http://schemas.openxmlformats.org/officeDocument/2006/customXml" ds:itemID="{F287FB1B-2D63-4781-8BF6-12085519ACC5}">
-  <ds:schemaRefs>
-    <ds:schemaRef ds:uri="http://schemas.microsoft.com/sharepoint/v3/contenttype/forms"/>
-  </ds:schemaRefs>
-</ds:datastoreItem>
-</file>
-
-<file path=customXml/itemProps3.xml><?xml version="1.0" encoding="utf-8"?>
-<ds:datastoreItem xmlns:ds="http://schemas.openxmlformats.org/officeDocument/2006/customXml" ds:itemID="{740346EC-393F-40B5-ACC3-BD9A11CFB4C3}">
-  <ds:schemaRefs>
-    <ds:schemaRef ds:uri="http://schemas.microsoft.com/office/2006/documentManagement/types"/>
-    <ds:schemaRef ds:uri="http://schemas.microsoft.com/office/2006/metadata/properties"/>
-    <ds:schemaRef ds:uri="http://purl.org/dc/elements/1.1/"/>
-    <ds:schemaRef ds:uri="http://schemas.microsoft.com/office/infopath/2007/PartnerControls"/>
-    <ds:schemaRef ds:uri="http://schemas.openxmlformats.org/package/2006/metadata/core-properties"/>
-    <ds:schemaRef ds:uri="http://purl.org/dc/terms/"/>
-    <ds:schemaRef ds:uri="e30117fe-b212-407e-b72d-4d9fc1022dfa"/>
-    <ds:schemaRef ds:uri="http://www.w3.org/XML/1998/namespace"/>
-    <ds:schemaRef ds:uri="http://purl.org/dc/dcmitype/"/>
-  </ds:schemaRefs>
-</ds:datastoreItem>
-</file>
-
-<file path=customXml/itemProps4.xml><?xml version="1.0" encoding="utf-8"?>
 <ds:datastoreItem xmlns:ds="http://schemas.openxmlformats.org/officeDocument/2006/customXml" ds:itemID="{3E479184-8488-446B-951A-1209DC4C59CA}">
   <ds:schemaRefs>
     <ds:schemaRef ds:uri="http://schemas.microsoft.com/office/2006/metadata/contentType"/>
@@ -4597,8 +5047,32 @@
 </ds:datastoreItem>
 </file>
 
+<file path=customXml/itemProps3.xml><?xml version="1.0" encoding="utf-8"?>
+<ds:datastoreItem xmlns:ds="http://schemas.openxmlformats.org/officeDocument/2006/customXml" ds:itemID="{740346EC-393F-40B5-ACC3-BD9A11CFB4C3}">
+  <ds:schemaRefs>
+    <ds:schemaRef ds:uri="http://schemas.microsoft.com/office/2006/documentManagement/types"/>
+    <ds:schemaRef ds:uri="http://purl.org/dc/elements/1.1/"/>
+    <ds:schemaRef ds:uri="e30117fe-b212-407e-b72d-4d9fc1022dfa"/>
+    <ds:schemaRef ds:uri="http://schemas.microsoft.com/office/infopath/2007/PartnerControls"/>
+    <ds:schemaRef ds:uri="http://schemas.openxmlformats.org/package/2006/metadata/core-properties"/>
+    <ds:schemaRef ds:uri="http://purl.org/dc/terms/"/>
+    <ds:schemaRef ds:uri="http://schemas.microsoft.com/office/2006/metadata/properties"/>
+    <ds:schemaRef ds:uri="http://www.w3.org/XML/1998/namespace"/>
+    <ds:schemaRef ds:uri="http://purl.org/dc/dcmitype/"/>
+  </ds:schemaRefs>
+</ds:datastoreItem>
+</file>
+
+<file path=customXml/itemProps4.xml><?xml version="1.0" encoding="utf-8"?>
+<ds:datastoreItem xmlns:ds="http://schemas.openxmlformats.org/officeDocument/2006/customXml" ds:itemID="{F287FB1B-2D63-4781-8BF6-12085519ACC5}">
+  <ds:schemaRefs>
+    <ds:schemaRef ds:uri="http://schemas.microsoft.com/sharepoint/v3/contenttype/forms"/>
+  </ds:schemaRefs>
+</ds:datastoreItem>
+</file>
+
 <file path=customXml/itemProps5.xml><?xml version="1.0" encoding="utf-8"?>
-<ds:datastoreItem xmlns:ds="http://schemas.openxmlformats.org/officeDocument/2006/customXml" ds:itemID="{91EFF6F9-03F6-466C-91FD-03D218F6CB2C}">
+<ds:datastoreItem xmlns:ds="http://schemas.openxmlformats.org/officeDocument/2006/customXml" ds:itemID="{508970FE-FC46-4761-8CC2-36BC684E11A6}">
   <ds:schemaRefs>
     <ds:schemaRef ds:uri="http://schemas.openxmlformats.org/officeDocument/2006/bibliography"/>
   </ds:schemaRefs>

</xml_diff>